<commit_message>
Retos: enunciados reto 5 (30-39)
</commit_message>
<xml_diff>
--- a/CICLO_II/Retos/Reto 5/Enunciados/Reto30.docx
+++ b/CICLO_II/Retos/Reto 5/Enunciados/Reto30.docx
@@ -33,7 +33,7 @@
           <w:rFonts w:ascii="Arial" w:eastAsia="Arial" w:hAnsi="Arial" w:cs="Arial"/>
           <w:b/>
         </w:rPr>
-        <w:t>4</w:t>
+        <w:t>5</w:t>
       </w:r>
       <w:r>
         <w:rPr>
@@ -311,7 +311,23 @@
                 <w:rFonts w:ascii="Arial" w:eastAsia="Arial" w:hAnsi="Arial" w:cs="Arial"/>
                 <w:color w:val="000000"/>
               </w:rPr>
-              <w:t xml:space="preserve"> Actualmente se cuenta con la información de las calificaciones de los exámenes para cada uno de los estudiantes de la clase F, el sistema debe generar los datos estadísticos a partir de los siguiente información:</w:t>
+              <w:t xml:space="preserve"> Actualmente se cuenta con la información de las calificaciones de los exámenes para cada uno de los estudiantes de la clase F, el sistema debe generar los datos estadísticos a partir de </w:t>
+            </w:r>
+            <w:proofErr w:type="gramStart"/>
+            <w:r>
+              <w:rPr>
+                <w:rFonts w:ascii="Arial" w:eastAsia="Arial" w:hAnsi="Arial" w:cs="Arial"/>
+                <w:color w:val="000000"/>
+              </w:rPr>
+              <w:t>los siguiente información</w:t>
+            </w:r>
+            <w:proofErr w:type="gramEnd"/>
+            <w:r>
+              <w:rPr>
+                <w:rFonts w:ascii="Arial" w:eastAsia="Arial" w:hAnsi="Arial" w:cs="Arial"/>
+                <w:color w:val="000000"/>
+              </w:rPr>
+              <w:t>:</w:t>
             </w:r>
           </w:p>
           <w:p>
@@ -6677,16 +6693,7 @@
                 <w:shd w:val="clear" w:color="auto" w:fill="FFFFFF"/>
                 <w:lang w:bidi="ar-SA"/>
               </w:rPr>
-              <w:t>D</w:t>
-            </w:r>
-            <w:r>
-              <w:rPr>
-                <w:rFonts w:eastAsia="Times New Roman"/>
-                <w:color w:val="000000"/>
-                <w:shd w:val="clear" w:color="auto" w:fill="FFFFFF"/>
-                <w:lang w:bidi="ar-SA"/>
-              </w:rPr>
-              <w:t>esarrollar el ambiente grafico necesario para ingresar</w:t>
+              <w:t>Desarrollar el ambiente grafico necesario para ingresar</w:t>
             </w:r>
             <w:r>
               <w:rPr>
@@ -6765,16 +6772,7 @@
                 <w:shd w:val="clear" w:color="auto" w:fill="FFFFFF"/>
                 <w:lang w:bidi="ar-SA"/>
               </w:rPr>
-              <w:t>D</w:t>
-            </w:r>
-            <w:r>
-              <w:rPr>
-                <w:rFonts w:eastAsia="Times New Roman"/>
-                <w:color w:val="000000"/>
-                <w:shd w:val="clear" w:color="auto" w:fill="FFFFFF"/>
-                <w:lang w:bidi="ar-SA"/>
-              </w:rPr>
-              <w:t>esarrollar el diagrama UML de la aplicación.</w:t>
+              <w:t>Desarrollar el diagrama UML de la aplicación.</w:t>
             </w:r>
           </w:p>
           <w:p>

</xml_diff>